<commit_message>
Assignment doc written, complete ish
</commit_message>
<xml_diff>
--- a/Assignment 5.docx
+++ b/Assignment 5.docx
@@ -10,548 +10,679 @@
         <w:t>Assignment 5</w:t>
       </w:r>
     </w:p>
+    <w:p>
+      <w:r>
+        <w:t>Name: Johan Aanesen</w:t>
+      </w:r>
+    </w:p>
+    <w:p>
+      <w:proofErr w:type="spellStart"/>
+      <w:r>
+        <w:t>Studnr</w:t>
+      </w:r>
+      <w:proofErr w:type="spellEnd"/>
+      <w:r>
+        <w:t>: 473182</w:t>
+      </w:r>
+    </w:p>
+    <w:p>
+      <w:proofErr w:type="spellStart"/>
+      <w:r>
+        <w:t>Github</w:t>
+      </w:r>
+      <w:proofErr w:type="spellEnd"/>
+      <w:r>
+        <w:t xml:space="preserve"> repo: </w:t>
+      </w:r>
+      <w:hyperlink r:id="rId4" w:history="1">
+        <w:r>
+          <w:rPr>
+            <w:rStyle w:val="Hyperkobling"/>
+          </w:rPr>
+          <w:t>https://github.com/JohanAanesen/DataMod_oblig5</w:t>
+        </w:r>
+      </w:hyperlink>
+    </w:p>
+    <w:p>
+      <w:r>
+        <w:t xml:space="preserve">I have collaborated with Daniel </w:t>
+      </w:r>
+      <w:proofErr w:type="spellStart"/>
+      <w:r>
+        <w:t>Bruun</w:t>
+      </w:r>
+      <w:proofErr w:type="spellEnd"/>
+      <w:r>
+        <w:t xml:space="preserve"> and </w:t>
+      </w:r>
+      <w:proofErr w:type="spellStart"/>
+      <w:r>
+        <w:t>Svein</w:t>
+      </w:r>
+      <w:proofErr w:type="spellEnd"/>
+      <w:r>
+        <w:t xml:space="preserve"> Are </w:t>
+      </w:r>
+      <w:proofErr w:type="spellStart"/>
+      <w:r>
+        <w:t>Danielsen</w:t>
+      </w:r>
+      <w:proofErr w:type="spellEnd"/>
+    </w:p>
+    <w:p>
+      <w:pPr>
+        <w:pStyle w:val="Overskrift1"/>
+      </w:pPr>
+      <w:r>
+        <w:t>Part I – Practicing XPath</w:t>
+      </w:r>
+    </w:p>
+    <w:p>
+      <w:pPr>
+        <w:pStyle w:val="Overskrift3"/>
+      </w:pPr>
+      <w:r>
+        <w:t xml:space="preserve">1. Find the fall years (the node list of </w:t>
+      </w:r>
+      <w:proofErr w:type="spellStart"/>
+      <w:r>
+        <w:t>fallYear</w:t>
+      </w:r>
+      <w:proofErr w:type="spellEnd"/>
+      <w:r>
+        <w:t xml:space="preserve"> attributes) for the seasons stored in the XML</w:t>
+      </w:r>
+    </w:p>
+    <w:p>
+      <w:pPr>
+        <w:pStyle w:val="Overskrift3"/>
+      </w:pPr>
+      <w:r>
+        <w:t>document.</w:t>
+      </w:r>
+    </w:p>
+    <w:p>
+      <w:r>
+        <w:t xml:space="preserve">Query: </w:t>
+      </w:r>
+      <w:r>
+        <w:t>//@</w:t>
+      </w:r>
+      <w:proofErr w:type="spellStart"/>
+      <w:r>
+        <w:t>fallYear</w:t>
+      </w:r>
+      <w:proofErr w:type="spellEnd"/>
+    </w:p>
+    <w:p>
+      <w:r>
+        <w:t xml:space="preserve">Result: </w:t>
+      </w:r>
+      <w:r>
+        <w:t xml:space="preserve">2 results, type </w:t>
+      </w:r>
+      <w:proofErr w:type="spellStart"/>
+      <w:r>
+        <w:t>fallYear</w:t>
+      </w:r>
+      <w:proofErr w:type="spellEnd"/>
+      <w:r>
+        <w:t xml:space="preserve"> attribute </w:t>
+      </w:r>
+      <w:r>
+        <w:t>nodes</w:t>
+      </w:r>
+    </w:p>
+    <w:p>
+      <w:pPr>
+        <w:pStyle w:val="Overskrift3"/>
+      </w:pPr>
+      <w:r>
+        <w:t>2. Find all the entries (the node list of Entry elements) logged by the user with user name</w:t>
+      </w:r>
+    </w:p>
+    <w:p>
+      <w:pPr>
+        <w:pStyle w:val="Overskrift3"/>
+      </w:pPr>
+      <w:proofErr w:type="spellStart"/>
+      <w:r>
+        <w:t>mari_dahl</w:t>
+      </w:r>
+      <w:proofErr w:type="spellEnd"/>
+      <w:r>
+        <w:t>.</w:t>
+      </w:r>
+    </w:p>
+    <w:p>
+      <w:r>
+        <w:t xml:space="preserve">Query: </w:t>
+      </w:r>
+      <w:r>
+        <w:t>//Skier[@</w:t>
+      </w:r>
+      <w:proofErr w:type="spellStart"/>
+      <w:r>
+        <w:t>userName</w:t>
+      </w:r>
+      <w:proofErr w:type="spellEnd"/>
+      <w:r>
+        <w:t>='</w:t>
+      </w:r>
+      <w:proofErr w:type="spellStart"/>
+      <w:r>
+        <w:t>mari_dahl</w:t>
+      </w:r>
+      <w:proofErr w:type="spellEnd"/>
+      <w:r>
+        <w:t>']/Log/Entry</w:t>
+      </w:r>
+    </w:p>
+    <w:p>
+      <w:r>
+        <w:t>59 results, type Entry elements</w:t>
+      </w:r>
+    </w:p>
+    <w:p>
+      <w:pPr>
+        <w:pStyle w:val="Overskrift3"/>
+      </w:pPr>
+      <w:r>
+        <w:t>3. Find the logs (the node list of Log elements) for skiers in the 2015 season who skied for the</w:t>
+      </w:r>
+    </w:p>
+    <w:p>
+      <w:pPr>
+        <w:pStyle w:val="Overskrift3"/>
+      </w:pPr>
+      <w:r>
+        <w:t xml:space="preserve">club with id </w:t>
+      </w:r>
+      <w:proofErr w:type="spellStart"/>
+      <w:r>
+        <w:t>vindil</w:t>
+      </w:r>
+      <w:proofErr w:type="spellEnd"/>
+      <w:r>
+        <w:t xml:space="preserve"> and who skied more than 10 (</w:t>
+      </w:r>
+      <w:proofErr w:type="spellStart"/>
+      <w:r>
+        <w:t>kilometres</w:t>
+      </w:r>
+      <w:proofErr w:type="spellEnd"/>
+      <w:r>
+        <w:t>).</w:t>
+      </w:r>
+    </w:p>
+    <w:p>
+      <w:r>
+        <w:t xml:space="preserve">Query: </w:t>
+      </w:r>
+      <w:r>
+        <w:t>//Season[@fallYear='2015']/Skiers</w:t>
+      </w:r>
+      <w:r>
+        <w:t>[@clubId='vindil']/*/Log[sum</w:t>
+      </w:r>
+      <w:proofErr w:type="gramStart"/>
+      <w:r>
+        <w:t>(./</w:t>
+      </w:r>
+      <w:proofErr w:type="gramEnd"/>
+      <w:r>
+        <w:t>/Distance)&gt;10]</w:t>
+      </w:r>
+    </w:p>
+    <w:p>
+      <w:r>
+        <w:t>6 results, type Log elements</w:t>
+      </w:r>
+    </w:p>
+    <w:p>
+      <w:r>
+        <w:t xml:space="preserve">This result is based on that the skiers total distance is larger than 10, and not that one single distance is larger than 10. The hint wants only 5 elements can be achieved by removing the </w:t>
+      </w:r>
+      <w:proofErr w:type="gramStart"/>
+      <w:r>
+        <w:t>sum(</w:t>
+      </w:r>
+      <w:proofErr w:type="gramEnd"/>
+      <w:r>
+        <w:t>).</w:t>
+      </w:r>
+    </w:p>
+    <w:p>
+      <w:pPr>
+        <w:pStyle w:val="Overskrift3"/>
+      </w:pPr>
+      <w:r>
+        <w:t xml:space="preserve">4. Find the user names (the node list of </w:t>
+      </w:r>
+      <w:proofErr w:type="spellStart"/>
+      <w:r>
+        <w:t>userName</w:t>
+      </w:r>
+      <w:proofErr w:type="spellEnd"/>
+      <w:r>
+        <w:t xml:space="preserve"> attributes) on skiers who in the 2016 season</w:t>
+      </w:r>
+    </w:p>
+    <w:p>
+      <w:pPr>
+        <w:pStyle w:val="Overskrift3"/>
+      </w:pPr>
+      <w:r>
+        <w:t xml:space="preserve">skied in an area having </w:t>
+      </w:r>
+      <w:proofErr w:type="spellStart"/>
+      <w:r>
+        <w:t>Venabygd</w:t>
+      </w:r>
+      <w:proofErr w:type="spellEnd"/>
+      <w:r>
+        <w:t xml:space="preserve"> as a part of the area name.</w:t>
+      </w:r>
+    </w:p>
+    <w:p>
+      <w:r>
+        <w:t xml:space="preserve">Query: </w:t>
+      </w:r>
+      <w:r>
+        <w:t>//Season[@fallYear='2016']//*[contains(Area,'Venabygd'</w:t>
+      </w:r>
+      <w:proofErr w:type="gramStart"/>
+      <w:r>
+        <w:t>)]/..</w:t>
+      </w:r>
+      <w:proofErr w:type="gramEnd"/>
+      <w:r>
+        <w:t>/../@userName</w:t>
+      </w:r>
+    </w:p>
+    <w:p>
+      <w:r>
+        <w:t xml:space="preserve">17 results, type </w:t>
+      </w:r>
+      <w:proofErr w:type="spellStart"/>
+      <w:r>
+        <w:t>userName</w:t>
+      </w:r>
+      <w:proofErr w:type="spellEnd"/>
+      <w:r>
+        <w:t xml:space="preserve"> attribute</w:t>
+      </w:r>
+    </w:p>
+    <w:p>
+      <w:pPr>
+        <w:pStyle w:val="Overskrift3"/>
+      </w:pPr>
+      <w:r>
+        <w:t>5. Find number of skiers who are considered young juniors (i.e., they are born between 2002 and</w:t>
+      </w:r>
+    </w:p>
+    <w:p>
+      <w:pPr>
+        <w:pStyle w:val="Overskrift3"/>
+      </w:pPr>
+      <w:r>
+        <w:t>2004).</w:t>
+      </w:r>
+    </w:p>
+    <w:p>
+      <w:r>
+        <w:t xml:space="preserve">Query: </w:t>
+      </w:r>
+      <w:r>
+        <w:t>count(//Skier[</w:t>
+      </w:r>
+      <w:proofErr w:type="spellStart"/>
+      <w:r>
+        <w:t>YearOfBirth</w:t>
+      </w:r>
+      <w:proofErr w:type="spellEnd"/>
+      <w:r>
+        <w:t xml:space="preserve">&gt;='2002' and </w:t>
+      </w:r>
+      <w:proofErr w:type="spellStart"/>
+      <w:r>
+        <w:t>YearOfBirth</w:t>
+      </w:r>
+      <w:proofErr w:type="spellEnd"/>
+      <w:r>
+        <w:t>&lt;='2004'])</w:t>
+      </w:r>
+    </w:p>
+    <w:p>
+      <w:r>
+        <w:t>Result: 42</w:t>
+      </w:r>
+    </w:p>
+    <w:p>
+      <w:pPr>
+        <w:pStyle w:val="Overskrift3"/>
+      </w:pPr>
+      <w:r>
+        <w:t>6. Find the dates (the node list of Date elements) during the season of 2015 where the skier with</w:t>
+      </w:r>
+    </w:p>
+    <w:p>
+      <w:pPr>
+        <w:pStyle w:val="Overskrift3"/>
+      </w:pPr>
+      <w:r>
+        <w:t xml:space="preserve">user name idar_kals1 skied in the are named </w:t>
+      </w:r>
+      <w:proofErr w:type="spellStart"/>
+      <w:r>
+        <w:t>Lygna</w:t>
+      </w:r>
+      <w:proofErr w:type="spellEnd"/>
+      <w:r>
+        <w:t>.</w:t>
+      </w:r>
+    </w:p>
+    <w:p>
+      <w:r>
+        <w:t xml:space="preserve">Query: </w:t>
+      </w:r>
+      <w:r>
+        <w:t>//Season[@fallYear='2016']//Skier[@userName='idar_kals1']/*/*[Area='Lygna']/Date</w:t>
+      </w:r>
+    </w:p>
+    <w:p>
+      <w:r>
+        <w:lastRenderedPageBreak/>
+        <w:t>3 results, type Date elements</w:t>
+      </w:r>
+    </w:p>
+    <w:p>
+      <w:pPr>
+        <w:pStyle w:val="Overskrift3"/>
+      </w:pPr>
+      <w:r>
+        <w:t>7. Find the total distance logged during the 2015 season.</w:t>
+      </w:r>
+    </w:p>
+    <w:p>
+      <w:r>
+        <w:t xml:space="preserve">Query: </w:t>
+      </w:r>
+      <w:r>
+        <w:t>sum(//Season[@</w:t>
+      </w:r>
+      <w:proofErr w:type="spellStart"/>
+      <w:r>
+        <w:t>fallYear</w:t>
+      </w:r>
+      <w:proofErr w:type="spellEnd"/>
+      <w:r>
+        <w:t>='2015']//Distance)</w:t>
+      </w:r>
+    </w:p>
+    <w:p>
+      <w:r>
+        <w:t>Result: 20164</w:t>
+      </w:r>
+    </w:p>
+    <w:p>
+      <w:pPr>
+        <w:pStyle w:val="Overskrift3"/>
+      </w:pPr>
+      <w:r>
+        <w:t>8. Find the total distance logged in the season of 2015 by skiers who were not skiing for a given</w:t>
+      </w:r>
+    </w:p>
+    <w:p>
+      <w:pPr>
+        <w:pStyle w:val="Overskrift3"/>
+      </w:pPr>
+      <w:r>
+        <w:t>club in that season.</w:t>
+      </w:r>
+    </w:p>
+    <w:p>
+      <w:r>
+        <w:t xml:space="preserve">Query: </w:t>
+      </w:r>
+      <w:r>
+        <w:t>sum(//Season[@</w:t>
+      </w:r>
+      <w:proofErr w:type="spellStart"/>
+      <w:r>
+        <w:t>fallYear</w:t>
+      </w:r>
+      <w:proofErr w:type="spellEnd"/>
+      <w:r>
+        <w:t>='2015']/Skiers[not(@</w:t>
+      </w:r>
+      <w:proofErr w:type="spellStart"/>
+      <w:r>
+        <w:t>clubId</w:t>
+      </w:r>
+      <w:proofErr w:type="spellEnd"/>
+      <w:r>
+        <w:t>)]//Distance)</w:t>
+      </w:r>
+    </w:p>
+    <w:p>
+      <w:r>
+        <w:t>Result: 587</w:t>
+      </w:r>
+    </w:p>
+    <w:p>
+      <w:pPr>
+        <w:pStyle w:val="Overskrift3"/>
+      </w:pPr>
+      <w:r>
+        <w:t xml:space="preserve">9. Find the skiers in the skier list (the </w:t>
+      </w:r>
+      <w:proofErr w:type="spellStart"/>
+      <w:r>
+        <w:t>nodelist</w:t>
+      </w:r>
+      <w:proofErr w:type="spellEnd"/>
+      <w:r>
+        <w:t xml:space="preserve"> of </w:t>
+      </w:r>
+      <w:proofErr w:type="spellStart"/>
+      <w:r>
+        <w:t>SkierLogs</w:t>
+      </w:r>
+      <w:proofErr w:type="spellEnd"/>
+      <w:r>
+        <w:t>/Skiers/Skier elements) who</w:t>
+      </w:r>
+    </w:p>
+    <w:p>
+      <w:pPr>
+        <w:pStyle w:val="Overskrift3"/>
+      </w:pPr>
+      <w:r>
+        <w:t>skied for an Oppland club in the season of 2015.</w:t>
+      </w:r>
+    </w:p>
+    <w:p>
+      <w:r>
+        <w:t xml:space="preserve">Query: </w:t>
+      </w:r>
+      <w:r>
+        <w:t>//SkierLogs/Skiers/Skier[@userName</w:t>
+      </w:r>
+      <w:proofErr w:type="gramStart"/>
+      <w:r>
+        <w:t>=..</w:t>
+      </w:r>
+      <w:proofErr w:type="gramEnd"/>
+      <w:r>
+        <w:t>/../Season[@fallYear='2015']/Skiers[@clubId=../../Clubs/Club[County='Oppland']/@id]/Skier/@userName]</w:t>
+      </w:r>
+    </w:p>
+    <w:p>
+      <w:r>
+        <w:t>34 results, type Skier elements</w:t>
+      </w:r>
+    </w:p>
+    <w:p>
+      <w:pPr>
+        <w:pStyle w:val="Overskrift3"/>
+      </w:pPr>
+      <w:r>
+        <w:t xml:space="preserve">10. Find the skiers in the skier list (the </w:t>
+      </w:r>
+      <w:proofErr w:type="spellStart"/>
+      <w:r>
+        <w:t>nodelist</w:t>
+      </w:r>
+      <w:proofErr w:type="spellEnd"/>
+      <w:r>
+        <w:t xml:space="preserve"> of </w:t>
+      </w:r>
+      <w:proofErr w:type="spellStart"/>
+      <w:r>
+        <w:t>SkierLogs</w:t>
+      </w:r>
+      <w:proofErr w:type="spellEnd"/>
+      <w:r>
+        <w:t>/Skiers/Skier elements) who</w:t>
+      </w:r>
+    </w:p>
+    <w:p>
+      <w:pPr>
+        <w:pStyle w:val="Overskrift3"/>
+      </w:pPr>
+      <w:r>
+        <w:t xml:space="preserve">skied in the area with the name </w:t>
+      </w:r>
+      <w:proofErr w:type="spellStart"/>
+      <w:r>
+        <w:t>Nordseter</w:t>
+      </w:r>
+      <w:proofErr w:type="spellEnd"/>
+      <w:r>
+        <w:t xml:space="preserve"> in the 2015 season but not in the 2016 season.</w:t>
+      </w:r>
+    </w:p>
+    <w:p>
+      <w:r>
+        <w:t xml:space="preserve">Query: </w:t>
+      </w:r>
+      <w:r>
+        <w:t>//SkierLogs/Skiers/Skier[@userName</w:t>
+      </w:r>
+      <w:proofErr w:type="gramStart"/>
+      <w:r>
+        <w:t>=..</w:t>
+      </w:r>
+      <w:proofErr w:type="gramEnd"/>
+      <w:r>
+        <w:t>/../Season[@fallYear='2015']/Skiers/Skier/*/Entry[Area='Nordseter']/../../@userName and not(@userName=../../Season[@fallYear='2016']/Skiers/Skier/*/Entry[Area='Nordseter']/../../@userName)]</w:t>
+      </w:r>
+    </w:p>
+    <w:p>
+      <w:r>
+        <w:t>5 results, type Skier element</w:t>
+      </w:r>
+    </w:p>
     <w:p/>
     <w:p>
       <w:pPr>
         <w:pStyle w:val="Overskrift1"/>
       </w:pPr>
       <w:r>
-        <w:t>Part I – Practicing XPath</w:t>
-      </w:r>
-    </w:p>
-    <w:p>
-      <w:pPr>
-        <w:pStyle w:val="Overskrift3"/>
-      </w:pPr>
-      <w:r>
-        <w:t xml:space="preserve">1. Find the fall years (the node list of </w:t>
-      </w:r>
-      <w:proofErr w:type="spellStart"/>
-      <w:r>
-        <w:t>fallYear</w:t>
-      </w:r>
-      <w:proofErr w:type="spellEnd"/>
-      <w:r>
-        <w:t xml:space="preserve"> attributes) for the seasons stored in the XML</w:t>
-      </w:r>
-    </w:p>
-    <w:p>
-      <w:pPr>
-        <w:pStyle w:val="Overskrift3"/>
-      </w:pPr>
-      <w:r>
-        <w:t>document.</w:t>
-      </w:r>
-    </w:p>
-    <w:p>
-      <w:r>
-        <w:t xml:space="preserve">Query: </w:t>
-      </w:r>
-      <w:r>
-        <w:t>//@</w:t>
-      </w:r>
-      <w:proofErr w:type="spellStart"/>
-      <w:r>
-        <w:t>fallYear</w:t>
-      </w:r>
-      <w:proofErr w:type="spellEnd"/>
-    </w:p>
-    <w:p>
-      <w:r>
-        <w:t xml:space="preserve">Result: </w:t>
-      </w:r>
-      <w:r>
-        <w:t xml:space="preserve">2 results, type </w:t>
-      </w:r>
-      <w:proofErr w:type="spellStart"/>
-      <w:r>
-        <w:t>fallYear</w:t>
-      </w:r>
-      <w:proofErr w:type="spellEnd"/>
-      <w:r>
-        <w:t xml:space="preserve"> attribute </w:t>
-      </w:r>
-      <w:r>
-        <w:t>nodes</w:t>
-      </w:r>
-    </w:p>
-    <w:p>
-      <w:pPr>
-        <w:pStyle w:val="Overskrift3"/>
-      </w:pPr>
-      <w:r>
-        <w:t>2. Find all the entries (the node list of Entry elements) logged by the user with user name</w:t>
-      </w:r>
-    </w:p>
-    <w:p>
-      <w:pPr>
-        <w:pStyle w:val="Overskrift3"/>
-      </w:pPr>
-      <w:proofErr w:type="spellStart"/>
-      <w:r>
-        <w:t>mari_dahl</w:t>
-      </w:r>
-      <w:proofErr w:type="spellEnd"/>
-      <w:r>
-        <w:t>.</w:t>
-      </w:r>
-    </w:p>
-    <w:p>
-      <w:r>
-        <w:t xml:space="preserve">Query: </w:t>
-      </w:r>
-      <w:r>
-        <w:t>//Skier[@</w:t>
-      </w:r>
-      <w:proofErr w:type="spellStart"/>
-      <w:r>
-        <w:t>userName</w:t>
-      </w:r>
-      <w:proofErr w:type="spellEnd"/>
-      <w:r>
-        <w:t>='</w:t>
-      </w:r>
-      <w:proofErr w:type="spellStart"/>
-      <w:r>
-        <w:t>mari_dahl</w:t>
-      </w:r>
-      <w:proofErr w:type="spellEnd"/>
-      <w:r>
-        <w:t>']/Log/Entry</w:t>
-      </w:r>
-    </w:p>
-    <w:p>
-      <w:r>
-        <w:t>59 results, type Entry elements</w:t>
-      </w:r>
-    </w:p>
-    <w:p>
-      <w:pPr>
-        <w:pStyle w:val="Overskrift3"/>
-      </w:pPr>
-      <w:r>
-        <w:t>3. Find the logs (the node list of Log elements) for skiers in the 2015 season who skied for the</w:t>
-      </w:r>
-    </w:p>
-    <w:p>
-      <w:pPr>
-        <w:pStyle w:val="Overskrift3"/>
-      </w:pPr>
-      <w:r>
-        <w:t xml:space="preserve">club with id </w:t>
-      </w:r>
-      <w:proofErr w:type="spellStart"/>
-      <w:r>
-        <w:t>vindil</w:t>
-      </w:r>
-      <w:proofErr w:type="spellEnd"/>
-      <w:r>
-        <w:t xml:space="preserve"> and who skied more than 10 (</w:t>
-      </w:r>
-      <w:proofErr w:type="spellStart"/>
-      <w:r>
-        <w:t>kilometres</w:t>
-      </w:r>
-      <w:proofErr w:type="spellEnd"/>
-      <w:r>
-        <w:t>).</w:t>
-      </w:r>
-    </w:p>
-    <w:p>
-      <w:r>
-        <w:t xml:space="preserve">Query: </w:t>
-      </w:r>
-      <w:r>
-        <w:t>//Season[@fallYear='2015']/Skiers</w:t>
-      </w:r>
-      <w:r>
-        <w:t>[@clubId='vindil']/*/Log[sum</w:t>
-      </w:r>
-      <w:proofErr w:type="gramStart"/>
-      <w:r>
-        <w:t>(./</w:t>
-      </w:r>
-      <w:proofErr w:type="gramEnd"/>
-      <w:r>
-        <w:t>/Distance)&gt;10]</w:t>
-      </w:r>
-    </w:p>
-    <w:p>
-      <w:r>
-        <w:t>6 results, type Log elements</w:t>
-      </w:r>
-    </w:p>
-    <w:p>
-      <w:r>
-        <w:t>This result is based on that the skiers total distance is larger than 10, and not that one single distance is larger than 10. The hint wants only 5 elements can be achieved by remov</w:t>
+        <w:lastRenderedPageBreak/>
+        <w:t>Part II - Using DOM and PDO to Import XML Data to MySQL</w:t>
+      </w:r>
+    </w:p>
+    <w:p>
+      <w:pPr>
+        <w:pStyle w:val="Overskrift2"/>
+      </w:pPr>
+      <w:r>
+        <w:t>Task 1 – Design the Database</w:t>
+      </w:r>
+    </w:p>
+    <w:p>
+      <w:r>
+        <w:rPr>
+          <w:noProof/>
+        </w:rPr>
+        <w:drawing>
+          <wp:inline distT="0" distB="0" distL="0" distR="0" wp14:anchorId="09DFE556" wp14:editId="187C2498">
+            <wp:extent cx="5972810" cy="2703195"/>
+            <wp:effectExtent l="0" t="0" r="8890" b="1905"/>
+            <wp:docPr id="1" name="Bilde 1"/>
+            <wp:cNvGraphicFramePr>
+              <a:graphicFrameLocks xmlns:a="http://schemas.openxmlformats.org/drawingml/2006/main" noChangeAspect="1"/>
+            </wp:cNvGraphicFramePr>
+            <a:graphic xmlns:a="http://schemas.openxmlformats.org/drawingml/2006/main">
+              <a:graphicData uri="http://schemas.openxmlformats.org/drawingml/2006/picture">
+                <pic:pic xmlns:pic="http://schemas.openxmlformats.org/drawingml/2006/picture">
+                  <pic:nvPicPr>
+                    <pic:cNvPr id="1" name=""/>
+                    <pic:cNvPicPr/>
+                  </pic:nvPicPr>
+                  <pic:blipFill>
+                    <a:blip r:embed="rId5"/>
+                    <a:stretch>
+                      <a:fillRect/>
+                    </a:stretch>
+                  </pic:blipFill>
+                  <pic:spPr>
+                    <a:xfrm>
+                      <a:off x="0" y="0"/>
+                      <a:ext cx="5972810" cy="2703195"/>
+                    </a:xfrm>
+                    <a:prstGeom prst="rect">
+                      <a:avLst/>
+                    </a:prstGeom>
+                  </pic:spPr>
+                </pic:pic>
+              </a:graphicData>
+            </a:graphic>
+          </wp:inline>
+        </w:drawing>
+      </w:r>
+    </w:p>
+    <w:p/>
+    <w:p/>
+    <w:p>
+      <w:pPr>
+        <w:pStyle w:val="Overskrift2"/>
+      </w:pPr>
+      <w:r>
+        <w:t>Task 2 – Create the Database in MySQL</w:t>
+      </w:r>
+    </w:p>
+    <w:p>
+      <w:r>
+        <w:t>SQL file included in the repository.</w:t>
+      </w:r>
+    </w:p>
+    <w:p/>
+    <w:p>
+      <w:pPr>
+        <w:pStyle w:val="Overskrift2"/>
+      </w:pPr>
+      <w:r>
+        <w:t>Task 3 – Importing XML Data to the Database</w:t>
+      </w:r>
+    </w:p>
+    <w:p>
+      <w:r>
+        <w:t xml:space="preserve">Code is in the </w:t>
+      </w:r>
+      <w:proofErr w:type="spellStart"/>
+      <w:r>
+        <w:t>index.php</w:t>
+      </w:r>
+      <w:proofErr w:type="spellEnd"/>
+      <w:r>
+        <w:t xml:space="preserve"> file in the repository</w:t>
       </w:r>
       <w:bookmarkStart w:id="0" w:name="_GoBack"/>
       <w:bookmarkEnd w:id="0"/>
-      <w:r>
-        <w:t xml:space="preserve">ing the </w:t>
-      </w:r>
-      <w:proofErr w:type="gramStart"/>
-      <w:r>
-        <w:t>sum(</w:t>
-      </w:r>
-      <w:proofErr w:type="gramEnd"/>
-      <w:r>
-        <w:t>).</w:t>
-      </w:r>
-    </w:p>
-    <w:p>
-      <w:pPr>
-        <w:pStyle w:val="Overskrift3"/>
-      </w:pPr>
-      <w:r>
-        <w:t xml:space="preserve">4. Find the user names (the node list of </w:t>
-      </w:r>
-      <w:proofErr w:type="spellStart"/>
-      <w:r>
-        <w:t>userName</w:t>
-      </w:r>
-      <w:proofErr w:type="spellEnd"/>
-      <w:r>
-        <w:t xml:space="preserve"> attributes) on skiers who in the 2016 season</w:t>
-      </w:r>
-    </w:p>
-    <w:p>
-      <w:pPr>
-        <w:pStyle w:val="Overskrift3"/>
-      </w:pPr>
-      <w:r>
-        <w:t xml:space="preserve">skied in an area having </w:t>
-      </w:r>
-      <w:proofErr w:type="spellStart"/>
-      <w:r>
-        <w:t>Venabygd</w:t>
-      </w:r>
-      <w:proofErr w:type="spellEnd"/>
-      <w:r>
-        <w:t xml:space="preserve"> as a part of the area name.</w:t>
-      </w:r>
-    </w:p>
-    <w:p>
-      <w:r>
-        <w:t xml:space="preserve">Query: </w:t>
-      </w:r>
-      <w:r>
-        <w:t>//Season[@fallYear='2016']//*[contains(Area,'Venabygd'</w:t>
-      </w:r>
-      <w:proofErr w:type="gramStart"/>
-      <w:r>
-        <w:t>)]/..</w:t>
-      </w:r>
-      <w:proofErr w:type="gramEnd"/>
-      <w:r>
-        <w:t>/../@userName</w:t>
-      </w:r>
-    </w:p>
-    <w:p>
-      <w:r>
-        <w:t xml:space="preserve">17 results, type </w:t>
-      </w:r>
-      <w:proofErr w:type="spellStart"/>
-      <w:r>
-        <w:t>userName</w:t>
-      </w:r>
-      <w:proofErr w:type="spellEnd"/>
-      <w:r>
-        <w:t xml:space="preserve"> attribute</w:t>
-      </w:r>
-    </w:p>
-    <w:p>
-      <w:pPr>
-        <w:pStyle w:val="Overskrift3"/>
-      </w:pPr>
-      <w:r>
-        <w:t>5. Find number of skiers who are considered young juniors (i.e., they are born between 2002 and</w:t>
-      </w:r>
-    </w:p>
-    <w:p>
-      <w:pPr>
-        <w:pStyle w:val="Overskrift3"/>
-      </w:pPr>
-      <w:r>
-        <w:t>2004).</w:t>
-      </w:r>
-    </w:p>
-    <w:p>
-      <w:r>
-        <w:t xml:space="preserve">Query: </w:t>
-      </w:r>
-      <w:r>
-        <w:t>count(//Skier[</w:t>
-      </w:r>
-      <w:proofErr w:type="spellStart"/>
-      <w:r>
-        <w:t>YearOfBirth</w:t>
-      </w:r>
-      <w:proofErr w:type="spellEnd"/>
-      <w:r>
-        <w:t xml:space="preserve">&gt;='2002' and </w:t>
-      </w:r>
-      <w:proofErr w:type="spellStart"/>
-      <w:r>
-        <w:t>YearOfBirth</w:t>
-      </w:r>
-      <w:proofErr w:type="spellEnd"/>
-      <w:r>
-        <w:t>&lt;='2004'])</w:t>
-      </w:r>
-    </w:p>
-    <w:p>
-      <w:r>
-        <w:t>Result: 42</w:t>
-      </w:r>
-    </w:p>
-    <w:p>
-      <w:pPr>
-        <w:pStyle w:val="Overskrift3"/>
-      </w:pPr>
-      <w:r>
-        <w:t>6. Find the dates (the node list of Date elements) during the season of 2015 where the skier with</w:t>
-      </w:r>
-    </w:p>
-    <w:p>
-      <w:pPr>
-        <w:pStyle w:val="Overskrift3"/>
-      </w:pPr>
-      <w:r>
-        <w:t xml:space="preserve">user name idar_kals1 skied in the are named </w:t>
-      </w:r>
-      <w:proofErr w:type="spellStart"/>
-      <w:r>
-        <w:t>Lygna</w:t>
-      </w:r>
-      <w:proofErr w:type="spellEnd"/>
-      <w:r>
-        <w:t>.</w:t>
-      </w:r>
-    </w:p>
-    <w:p>
-      <w:r>
-        <w:t xml:space="preserve">Query: </w:t>
-      </w:r>
-      <w:r>
-        <w:t>//Season[@fallYear='2016']//Skier[@userName='idar_kals1']/*/*[Area='Lygna']/Date</w:t>
-      </w:r>
-    </w:p>
-    <w:p>
-      <w:r>
-        <w:t>3 results, type Date elements</w:t>
-      </w:r>
-    </w:p>
-    <w:p>
-      <w:pPr>
-        <w:pStyle w:val="Overskrift3"/>
-      </w:pPr>
-      <w:r>
-        <w:t>7. Find the total distance logged during the 2015 season.</w:t>
-      </w:r>
-    </w:p>
-    <w:p>
-      <w:r>
-        <w:t xml:space="preserve">Query: </w:t>
-      </w:r>
-      <w:r>
-        <w:t>sum(//Season[@</w:t>
-      </w:r>
-      <w:proofErr w:type="spellStart"/>
-      <w:r>
-        <w:t>fallYear</w:t>
-      </w:r>
-      <w:proofErr w:type="spellEnd"/>
-      <w:r>
-        <w:t>='2015']//Distance)</w:t>
-      </w:r>
-    </w:p>
-    <w:p>
-      <w:r>
-        <w:t>Result: 20164</w:t>
-      </w:r>
-    </w:p>
-    <w:p>
-      <w:pPr>
-        <w:pStyle w:val="Overskrift3"/>
-      </w:pPr>
-      <w:r>
-        <w:lastRenderedPageBreak/>
-        <w:t>8. Find the total distance logged in the season of 2015 by skiers who were not skiing for a given</w:t>
-      </w:r>
-    </w:p>
-    <w:p>
-      <w:pPr>
-        <w:pStyle w:val="Overskrift3"/>
-      </w:pPr>
-      <w:r>
-        <w:t>club in that season.</w:t>
-      </w:r>
-    </w:p>
-    <w:p>
-      <w:r>
-        <w:t xml:space="preserve">Query: </w:t>
-      </w:r>
-      <w:r>
-        <w:t>sum(//Season[@</w:t>
-      </w:r>
-      <w:proofErr w:type="spellStart"/>
-      <w:r>
-        <w:t>fallYear</w:t>
-      </w:r>
-      <w:proofErr w:type="spellEnd"/>
-      <w:r>
-        <w:t>='2015']/Skiers[not(@</w:t>
-      </w:r>
-      <w:proofErr w:type="spellStart"/>
-      <w:r>
-        <w:t>clubId</w:t>
-      </w:r>
-      <w:proofErr w:type="spellEnd"/>
-      <w:r>
-        <w:t>)]//Distance)</w:t>
-      </w:r>
-    </w:p>
-    <w:p>
-      <w:r>
-        <w:t>Result: 587</w:t>
-      </w:r>
-    </w:p>
-    <w:p>
-      <w:pPr>
-        <w:pStyle w:val="Overskrift3"/>
-      </w:pPr>
-      <w:r>
-        <w:t xml:space="preserve">9. Find the skiers in the skier list (the </w:t>
-      </w:r>
-      <w:proofErr w:type="spellStart"/>
-      <w:r>
-        <w:t>nodelist</w:t>
-      </w:r>
-      <w:proofErr w:type="spellEnd"/>
-      <w:r>
-        <w:t xml:space="preserve"> of </w:t>
-      </w:r>
-      <w:proofErr w:type="spellStart"/>
-      <w:r>
-        <w:t>SkierLogs</w:t>
-      </w:r>
-      <w:proofErr w:type="spellEnd"/>
-      <w:r>
-        <w:t>/Skiers/Skier elements) who</w:t>
-      </w:r>
-    </w:p>
-    <w:p>
-      <w:pPr>
-        <w:pStyle w:val="Overskrift3"/>
-      </w:pPr>
-      <w:r>
-        <w:t>skied for an Oppland club in the season of 2015.</w:t>
-      </w:r>
-    </w:p>
-    <w:p>
-      <w:r>
-        <w:t xml:space="preserve">Query: </w:t>
-      </w:r>
-      <w:r>
-        <w:t>//SkierLogs/Skiers/Skier[@userName</w:t>
-      </w:r>
-      <w:proofErr w:type="gramStart"/>
-      <w:r>
-        <w:t>=..</w:t>
-      </w:r>
-      <w:proofErr w:type="gramEnd"/>
-      <w:r>
-        <w:t>/../Season[@fallYear='2015']/Skiers[@clubId=../../Clubs/Club[County='Oppland']/@id]/Skier/@userName]</w:t>
-      </w:r>
-    </w:p>
-    <w:p>
-      <w:r>
-        <w:t>34 results, type Skier elements</w:t>
-      </w:r>
-    </w:p>
-    <w:p>
-      <w:pPr>
-        <w:pStyle w:val="Overskrift3"/>
-      </w:pPr>
-      <w:r>
-        <w:t xml:space="preserve">10. Find the skiers in the skier list (the </w:t>
-      </w:r>
-      <w:proofErr w:type="spellStart"/>
-      <w:r>
-        <w:t>nodelist</w:t>
-      </w:r>
-      <w:proofErr w:type="spellEnd"/>
-      <w:r>
-        <w:t xml:space="preserve"> of </w:t>
-      </w:r>
-      <w:proofErr w:type="spellStart"/>
-      <w:r>
-        <w:t>SkierLogs</w:t>
-      </w:r>
-      <w:proofErr w:type="spellEnd"/>
-      <w:r>
-        <w:t>/Skiers/Skier elements) who</w:t>
-      </w:r>
-    </w:p>
-    <w:p>
-      <w:pPr>
-        <w:pStyle w:val="Overskrift3"/>
-      </w:pPr>
-      <w:r>
-        <w:t xml:space="preserve">skied in the area with the name </w:t>
-      </w:r>
-      <w:proofErr w:type="spellStart"/>
-      <w:r>
-        <w:t>Nordseter</w:t>
-      </w:r>
-      <w:proofErr w:type="spellEnd"/>
-      <w:r>
-        <w:t xml:space="preserve"> in the 2015 season but not in the 2016 season.</w:t>
-      </w:r>
-    </w:p>
-    <w:p>
-      <w:r>
-        <w:t xml:space="preserve">Query: </w:t>
-      </w:r>
-      <w:r>
-        <w:t>//SkierLogs/Skiers/Skier[@userName</w:t>
-      </w:r>
-      <w:proofErr w:type="gramStart"/>
-      <w:r>
-        <w:t>=..</w:t>
-      </w:r>
-      <w:proofErr w:type="gramEnd"/>
-      <w:r>
-        <w:t>/../Season[@fallYear='2015']/Skiers/Skier/*/Entry[Area='Nordseter']/../../@userName and not(@userName=../../Season[@fallYear='2016']/Skiers/Skier/*/Entry[Area='Nordseter']/../../@userName)]</w:t>
-      </w:r>
-    </w:p>
-    <w:p>
-      <w:r>
-        <w:t>5 results, type Skier element</w:t>
-      </w:r>
-    </w:p>
-    <w:p/>
-    <w:p>
-      <w:pPr>
-        <w:pStyle w:val="Overskrift1"/>
-      </w:pPr>
-      <w:r>
-        <w:t xml:space="preserve">Part II - </w:t>
-      </w:r>
-      <w:r>
-        <w:t>Using DOM and PDO to Import XML Data to MySQL</w:t>
-      </w:r>
-    </w:p>
-    <w:p>
-      <w:pPr>
-        <w:pStyle w:val="Overskrift2"/>
-      </w:pPr>
-      <w:r>
-        <w:t>Task 1 – Design the Database</w:t>
-      </w:r>
-    </w:p>
-    <w:p/>
+    </w:p>
     <w:sectPr>
       <w:pgSz w:w="12240" w:h="15840"/>
       <w:pgMar w:top="1417" w:right="1417" w:bottom="1417" w:left="1417" w:header="720" w:footer="720" w:gutter="0"/>

</xml_diff>